<commit_message>
progress on the KOM report
</commit_message>
<xml_diff>
--- a/visits/2012-hillary/invitation_letter_ipsc_hillary.docx
+++ b/visits/2012-hillary/invitation_letter_ipsc_hillary.docx
@@ -6,11 +6,11 @@
       <w:tblPr>
         <w:tblBorders/>
         <w:jc w:val="left"/>
-        <w:tblInd w:type="dxa" w:w="-108"/>
+        <w:tblInd w:type="dxa" w:w="-216"/>
       </w:tblPr>
       <w:tblGrid>
-        <w:gridCol w:w="1812"/>
-        <w:gridCol w:w="10742"/>
+        <w:gridCol w:w="1811"/>
+        <w:gridCol w:w="12553"/>
       </w:tblGrid>
       <w:tr>
         <w:trPr>
@@ -21,7 +21,7 @@
           <w:tcPr>
             <w:tcBorders/>
             <w:shd w:fill="FFFFFF"/>
-            <w:tcW w:type="dxa" w:w="1812"/>
+            <w:tcW w:type="dxa" w:w="1811"/>
             <w:tcMar>
               <w:top w:type="dxa" w:w="0"/>
               <w:left w:type="dxa" w:w="108"/>
@@ -35,7 +35,6 @@
             </w:pPr>
             <w:r>
               <w:rPr/>
-              <w:pict/>
             </w:r>
           </w:p>
         </w:tc>
@@ -43,7 +42,7 @@
           <w:tcPr>
             <w:tcBorders/>
             <w:shd w:fill="FFFFFF"/>
-            <w:tcW w:type="dxa" w:w="10742"/>
+            <w:tcW w:type="dxa" w:w="12553"/>
             <w:tcMar>
               <w:top w:type="dxa" w:w="0"/>
               <w:left w:type="dxa" w:w="108"/>
@@ -91,7 +90,7 @@
           </w:p>
           <w:p>
             <w:pPr>
-              <w:pStyle w:val="style32"/>
+              <w:pStyle w:val="style35"/>
               <w:widowControl/>
             </w:pPr>
             <w:bookmarkStart w:id="1" w:name="Unit"/>
@@ -111,7 +110,8 @@
         <w:pStyle w:val="style0"/>
         <w:tabs>
           <w:tab w:leader="none" w:pos="6946" w:val="left"/>
-          <w:tab w:leader="none" w:pos="19137" w:val="left"/>
+          <w:tab w:leader="none" w:pos="13183" w:val="left"/>
+          <w:tab w:leader="none" w:pos="25374" w:val="left"/>
         </w:tabs>
         <w:ind w:hanging="0" w:left="6237" w:right="-766"/>
       </w:pPr>
@@ -128,7 +128,8 @@
         <w:pStyle w:val="style0"/>
         <w:tabs>
           <w:tab w:leader="none" w:pos="6946" w:val="left"/>
-          <w:tab w:leader="none" w:pos="19137" w:val="left"/>
+          <w:tab w:leader="none" w:pos="13183" w:val="left"/>
+          <w:tab w:leader="none" w:pos="25374" w:val="left"/>
         </w:tabs>
         <w:ind w:hanging="0" w:left="6237" w:right="-766"/>
       </w:pPr>
@@ -160,7 +161,7 @@
           <w:sz w:val="22"/>
           <w:szCs w:val="22"/>
         </w:rPr>
-        <w:t>Dear Mr Henrik Gislason,</w:t>
+        <w:t>Dear Mr Richar Hillary,</w:t>
       </w:r>
     </w:p>
     <w:p>
@@ -194,7 +195,7 @@
           <w:sz w:val="22"/>
           <w:szCs w:val="22"/>
         </w:rPr>
-        <w:t>I am pleased to invite you to a meeting, the 2nd to 4th of May at JRC in Varese, Italy,</w:t>
+        <w:t>I am pleased to invite you to a meeting, the 14th to 15th of May at JRC in Varese, Italy,</w:t>
       </w:r>
       <w:r>
         <w:rPr>
@@ -209,7 +210,7 @@
           <w:sz w:val="22"/>
           <w:szCs w:val="22"/>
         </w:rPr>
-        <w:t xml:space="preserve">on the topic of: “fisheries management based on life history parameters” integrated on the “a4a” initiative (please visit </w:t>
+        <w:t xml:space="preserve">on the topic of: “MSEs as supporting tool for fisheries management” integrated on the “a4a” initiative (please visit </w:t>
       </w:r>
       <w:hyperlink r:id="rId2">
         <w:r>
@@ -231,7 +232,7 @@
     </w:p>
     <w:p>
       <w:pPr>
-        <w:pStyle w:val="style28"/>
+        <w:pStyle w:val="style31"/>
         <w:jc w:val="both"/>
         <w:widowControl/>
         <w:ind w:hanging="0" w:left="0" w:right="-766"/>
@@ -242,7 +243,7 @@
     </w:p>
     <w:p>
       <w:pPr>
-        <w:pStyle w:val="style28"/>
+        <w:pStyle w:val="style31"/>
         <w:jc w:val="both"/>
         <w:widowControl/>
         <w:ind w:hanging="0" w:left="0" w:right="-766"/>
@@ -633,7 +634,7 @@
     </w:p>
     <w:p>
       <w:pPr>
-        <w:pStyle w:val="style28"/>
+        <w:pStyle w:val="style31"/>
         <w:numPr>
           <w:ilvl w:val="1"/>
           <w:numId w:val="1"/>
@@ -642,7 +643,8 @@
         <w:widowControl/>
         <w:tabs>
           <w:tab w:leader="none" w:pos="1134" w:val="left"/>
-          <w:tab w:leader="none" w:pos="1276" w:val="left"/>
+          <w:tab w:leader="none" w:pos="1559" w:val="left"/>
+          <w:tab w:leader="none" w:pos="1701" w:val="left"/>
         </w:tabs>
         <w:ind w:hanging="425" w:left="425" w:right="-766"/>
         <w:spacing w:after="0" w:before="120"/>
@@ -676,12 +678,13 @@
     </w:p>
     <w:p>
       <w:pPr>
-        <w:pStyle w:val="style28"/>
+        <w:pStyle w:val="style31"/>
         <w:jc w:val="both"/>
         <w:widowControl/>
         <w:tabs>
           <w:tab w:leader="none" w:pos="1135" w:val="left"/>
-          <w:tab w:leader="none" w:pos="1278" w:val="left"/>
+          <w:tab w:leader="none" w:pos="1561" w:val="left"/>
+          <w:tab w:leader="none" w:pos="1704" w:val="left"/>
         </w:tabs>
         <w:ind w:hanging="426" w:left="426" w:right="-766"/>
       </w:pPr>
@@ -1107,28 +1110,43 @@
   <w:style w:styleId="style20" w:type="character">
     <w:name w:val="ListLabel 3"/>
     <w:next w:val="style20"/>
+    <w:rPr/>
+  </w:style>
+  <w:style w:styleId="style21" w:type="character">
+    <w:name w:val="ListLabel 4"/>
+    <w:next w:val="style21"/>
+    <w:rPr/>
+  </w:style>
+  <w:style w:styleId="style22" w:type="character">
+    <w:name w:val="ListLabel 5"/>
+    <w:next w:val="style22"/>
+    <w:rPr/>
+  </w:style>
+  <w:style w:styleId="style23" w:type="character">
+    <w:name w:val="ListLabel 6"/>
+    <w:next w:val="style23"/>
     <w:rPr>
       <w:rFonts w:cs="Symbol"/>
     </w:rPr>
   </w:style>
-  <w:style w:styleId="style21" w:type="character">
-    <w:name w:val="ListLabel 4"/>
-    <w:next w:val="style21"/>
+  <w:style w:styleId="style24" w:type="character">
+    <w:name w:val="ListLabel 7"/>
+    <w:next w:val="style24"/>
     <w:rPr>
       <w:rFonts w:cs="Wingdings"/>
     </w:rPr>
   </w:style>
-  <w:style w:styleId="style22" w:type="character">
-    <w:name w:val="ListLabel 5"/>
-    <w:next w:val="style22"/>
+  <w:style w:styleId="style25" w:type="character">
+    <w:name w:val="ListLabel 8"/>
+    <w:next w:val="style25"/>
     <w:rPr>
       <w:rFonts w:cs="Courier New"/>
     </w:rPr>
   </w:style>
-  <w:style w:styleId="style23" w:type="paragraph">
+  <w:style w:styleId="style26" w:type="paragraph">
     <w:name w:val="Heading"/>
     <w:basedOn w:val="style0"/>
-    <w:next w:val="style24"/>
+    <w:next w:val="style27"/>
     <w:pPr>
       <w:keepNext/>
       <w:spacing w:after="120" w:before="240"/>
@@ -1139,10 +1157,10 @@
       <w:rFonts w:ascii="Arial" w:cs="DejaVu Sans" w:eastAsia="DejaVu Sans" w:hAnsi="Arial"/>
     </w:rPr>
   </w:style>
-  <w:style w:styleId="style24" w:type="paragraph">
+  <w:style w:styleId="style27" w:type="paragraph">
     <w:name w:val="Text body"/>
     <w:basedOn w:val="style0"/>
-    <w:next w:val="style24"/>
+    <w:next w:val="style27"/>
     <w:pPr/>
     <w:rPr>
       <w:sz w:val="24"/>
@@ -1150,17 +1168,17 @@
       <w:lang w:eastAsia="en-US" w:val="en-US"/>
     </w:rPr>
   </w:style>
-  <w:style w:styleId="style25" w:type="paragraph">
+  <w:style w:styleId="style28" w:type="paragraph">
     <w:name w:val="List"/>
-    <w:basedOn w:val="style24"/>
-    <w:next w:val="style25"/>
+    <w:basedOn w:val="style27"/>
+    <w:next w:val="style28"/>
     <w:pPr/>
     <w:rPr/>
   </w:style>
-  <w:style w:styleId="style26" w:type="paragraph">
+  <w:style w:styleId="style29" w:type="paragraph">
     <w:name w:val="Caption"/>
     <w:basedOn w:val="style0"/>
-    <w:next w:val="style26"/>
+    <w:next w:val="style29"/>
     <w:pPr>
       <w:suppressLineNumbers/>
       <w:spacing w:after="120" w:before="120"/>
@@ -1172,54 +1190,54 @@
       <w:iCs/>
     </w:rPr>
   </w:style>
-  <w:style w:styleId="style27" w:type="paragraph">
+  <w:style w:styleId="style30" w:type="paragraph">
     <w:name w:val="Index"/>
     <w:basedOn w:val="style0"/>
-    <w:next w:val="style27"/>
+    <w:next w:val="style30"/>
     <w:pPr>
       <w:suppressLineNumbers/>
     </w:pPr>
     <w:rPr/>
   </w:style>
-  <w:style w:styleId="style28" w:type="paragraph">
+  <w:style w:styleId="style31" w:type="paragraph">
     <w:name w:val="Address"/>
-    <w:basedOn w:val="style0"/>
-    <w:next w:val="style28"/>
-    <w:pPr/>
-    <w:rPr/>
-  </w:style>
-  <w:style w:styleId="style29" w:type="paragraph">
-    <w:name w:val="footnote text"/>
-    <w:basedOn w:val="style0"/>
-    <w:next w:val="style29"/>
-    <w:pPr/>
-    <w:rPr/>
-  </w:style>
-  <w:style w:styleId="style30" w:type="paragraph">
-    <w:name w:val="NoteHead"/>
-    <w:basedOn w:val="style0"/>
-    <w:next w:val="style30"/>
-    <w:pPr/>
-    <w:rPr/>
-  </w:style>
-  <w:style w:styleId="style31" w:type="paragraph">
-    <w:name w:val="Z_Com"/>
     <w:basedOn w:val="style0"/>
     <w:next w:val="style31"/>
     <w:pPr/>
     <w:rPr/>
   </w:style>
   <w:style w:styleId="style32" w:type="paragraph">
-    <w:name w:val="Z_DGName"/>
+    <w:name w:val="footnote text"/>
     <w:basedOn w:val="style0"/>
     <w:next w:val="style32"/>
     <w:pPr/>
     <w:rPr/>
   </w:style>
   <w:style w:styleId="style33" w:type="paragraph">
+    <w:name w:val="NoteHead"/>
+    <w:basedOn w:val="style0"/>
+    <w:next w:val="style33"/>
+    <w:pPr/>
+    <w:rPr/>
+  </w:style>
+  <w:style w:styleId="style34" w:type="paragraph">
+    <w:name w:val="Z_Com"/>
+    <w:basedOn w:val="style0"/>
+    <w:next w:val="style34"/>
+    <w:pPr/>
+    <w:rPr/>
+  </w:style>
+  <w:style w:styleId="style35" w:type="paragraph">
+    <w:name w:val="Z_DGName"/>
+    <w:basedOn w:val="style0"/>
+    <w:next w:val="style35"/>
+    <w:pPr/>
+    <w:rPr/>
+  </w:style>
+  <w:style w:styleId="style36" w:type="paragraph">
     <w:name w:val="Header"/>
     <w:basedOn w:val="style0"/>
-    <w:next w:val="style33"/>
+    <w:next w:val="style36"/>
     <w:pPr>
       <w:tabs>
         <w:tab w:leader="none" w:pos="4153" w:val="center"/>
@@ -1231,10 +1249,10 @@
       <w:lang w:eastAsia="en-US"/>
     </w:rPr>
   </w:style>
-  <w:style w:styleId="style34" w:type="paragraph">
+  <w:style w:styleId="style37" w:type="paragraph">
     <w:name w:val="Text body indent"/>
     <w:basedOn w:val="style0"/>
-    <w:next w:val="style34"/>
+    <w:next w:val="style37"/>
     <w:pPr>
       <w:jc w:val="both"/>
       <w:ind w:hanging="0" w:left="283" w:right="0"/>
@@ -1244,10 +1262,10 @@
       <w:lang w:eastAsia="en-US"/>
     </w:rPr>
   </w:style>
-  <w:style w:styleId="style35" w:type="paragraph">
+  <w:style w:styleId="style38" w:type="paragraph">
     <w:name w:val="Footer"/>
     <w:basedOn w:val="style0"/>
-    <w:next w:val="style35"/>
+    <w:next w:val="style38"/>
     <w:pPr>
       <w:tabs>
         <w:tab w:leader="none" w:pos="4153" w:val="center"/>
@@ -1257,10 +1275,10 @@
     </w:pPr>
     <w:rPr/>
   </w:style>
-  <w:style w:styleId="style36" w:type="paragraph">
+  <w:style w:styleId="style39" w:type="paragraph">
     <w:name w:val="Document Map"/>
     <w:basedOn w:val="style0"/>
-    <w:next w:val="style36"/>
+    <w:next w:val="style39"/>
     <w:pPr/>
     <w:rPr/>
   </w:style>

</xml_diff>